<commit_message>
Third commit from GestionProduits sur main.cpp
</commit_message>
<xml_diff>
--- a/main.cpp/main.docx
+++ b/main.cpp/main.docx
@@ -12,7 +12,19 @@
         <w:rPr>
           <w:lang w:val="fr-FR"/>
         </w:rPr>
-        <w:t>hjj</w:t>
+        <w:t>H</w:t>
+      </w:r>
+      <w:r>
+        <w:rPr>
+          <w:lang w:val="fr-FR"/>
+        </w:rPr>
+        <w:t>jj</w:t>
+      </w:r>
+      <w:r>
+        <w:rPr>
+          <w:lang w:val="fr-FR"/>
+        </w:rPr>
+        <w:t>n,n, ;nbc c</w:t>
       </w:r>
     </w:p>
     <w:sectPr>

</xml_diff>